<commit_message>
Some tables are created
</commit_message>
<xml_diff>
--- a/Details.docx
+++ b/Details.docx
@@ -31,6 +31,7 @@
         <w:rPr>
           <w:b/>
           <w:bCs/>
+          <w:noProof/>
           <w:u w:val="single"/>
         </w:rPr>
         <w:drawing>
@@ -38,199 +39,6 @@
             <wp:extent cx="5731510" cy="1372870"/>
             <wp:effectExtent l="0" t="0" r="2540" b="0"/>
             <wp:docPr id="2" name="Picture 2"/>
-            <wp:cNvGraphicFramePr>
-              <a:graphicFrameLocks xmlns:a="http://schemas.openxmlformats.org/drawingml/2006/main" noChangeAspect="1"/>
-            </wp:cNvGraphicFramePr>
-            <a:graphic xmlns:a="http://schemas.openxmlformats.org/drawingml/2006/main">
-              <a:graphicData uri="http://schemas.openxmlformats.org/drawingml/2006/picture">
-                <pic:pic xmlns:pic="http://schemas.openxmlformats.org/drawingml/2006/picture">
-                  <pic:nvPicPr>
-                    <pic:cNvPr id="1" name=""/>
-                    <pic:cNvPicPr/>
-                  </pic:nvPicPr>
-                  <pic:blipFill>
-                    <a:blip r:embed="rId4"/>
-                    <a:stretch>
-                      <a:fillRect/>
-                    </a:stretch>
-                  </pic:blipFill>
-                  <pic:spPr>
-                    <a:xfrm>
-                      <a:off x="0" y="0"/>
-                      <a:ext cx="5731510" cy="1372870"/>
-                    </a:xfrm>
-                    <a:prstGeom prst="rect">
-                      <a:avLst/>
-                    </a:prstGeom>
-                  </pic:spPr>
-                </pic:pic>
-              </a:graphicData>
-            </a:graphic>
-          </wp:inline>
-        </w:drawing>
-      </w:r>
-    </w:p>
-    <w:p>
-      <w:pPr>
-        <w:rPr>
-          <w:b/>
-          <w:bCs/>
-          <w:color w:val="FF0000"/>
-        </w:rPr>
-      </w:pPr>
-      <w:r>
-        <w:rPr>
-          <w:b/>
-          <w:bCs/>
-          <w:color w:val="FF0000"/>
-        </w:rPr>
-        <w:t xml:space="preserve">Note </w:t>
-      </w:r>
-      <w:r>
-        <w:rPr>
-          <w:b/>
-          <w:bCs/>
-          <w:color w:val="FF0000"/>
-        </w:rPr>
-        <w:t xml:space="preserve">Dean </w:t>
-      </w:r>
-      <w:r>
-        <w:rPr>
-          <w:b/>
-          <w:bCs/>
-          <w:color w:val="FF0000"/>
-        </w:rPr>
-        <w:t>is the Foreign</w:t>
-      </w:r>
-      <w:r>
-        <w:rPr>
-          <w:b/>
-          <w:bCs/>
-          <w:color w:val="FF0000"/>
-        </w:rPr>
-        <w:t xml:space="preserve"> </w:t>
-      </w:r>
-      <w:r>
-        <w:rPr>
-          <w:b/>
-          <w:bCs/>
-          <w:color w:val="FF0000"/>
-        </w:rPr>
-        <w:t xml:space="preserve">key </w:t>
-      </w:r>
-      <w:r>
-        <w:rPr>
-          <w:b/>
-          <w:bCs/>
-          <w:color w:val="FF0000"/>
-        </w:rPr>
-        <w:t xml:space="preserve"> </w:t>
-      </w:r>
-      <w:r>
-        <w:rPr>
-          <w:b/>
-          <w:bCs/>
-          <w:color w:val="FF0000"/>
-        </w:rPr>
-        <w:t>.</w:t>
-      </w:r>
-    </w:p>
-    <w:p>
-      <w:pPr>
-        <w:rPr>
-          <w:b/>
-          <w:bCs/>
-          <w:color w:val="FF0000"/>
-        </w:rPr>
-      </w:pPr>
-      <w:r>
-        <w:rPr>
-          <w:b/>
-          <w:bCs/>
-          <w:color w:val="FF0000"/>
-        </w:rPr>
-        <w:drawing>
-          <wp:inline distT="0" distB="0" distL="0" distR="0" wp14:anchorId="3A42F16E" wp14:editId="3534EC64">
-            <wp:extent cx="4153260" cy="853514"/>
-            <wp:effectExtent l="0" t="0" r="0" b="3810"/>
-            <wp:docPr id="1" name="Picture 1"/>
-            <wp:cNvGraphicFramePr>
-              <a:graphicFrameLocks xmlns:a="http://schemas.openxmlformats.org/drawingml/2006/main" noChangeAspect="1"/>
-            </wp:cNvGraphicFramePr>
-            <a:graphic xmlns:a="http://schemas.openxmlformats.org/drawingml/2006/main">
-              <a:graphicData uri="http://schemas.openxmlformats.org/drawingml/2006/picture">
-                <pic:pic xmlns:pic="http://schemas.openxmlformats.org/drawingml/2006/picture">
-                  <pic:nvPicPr>
-                    <pic:cNvPr id="1" name=""/>
-                    <pic:cNvPicPr/>
-                  </pic:nvPicPr>
-                  <pic:blipFill>
-                    <a:blip r:embed="rId5"/>
-                    <a:stretch>
-                      <a:fillRect/>
-                    </a:stretch>
-                  </pic:blipFill>
-                  <pic:spPr>
-                    <a:xfrm>
-                      <a:off x="0" y="0"/>
-                      <a:ext cx="4153260" cy="853514"/>
-                    </a:xfrm>
-                    <a:prstGeom prst="rect">
-                      <a:avLst/>
-                    </a:prstGeom>
-                  </pic:spPr>
-                </pic:pic>
-              </a:graphicData>
-            </a:graphic>
-          </wp:inline>
-        </w:drawing>
-      </w:r>
-    </w:p>
-    <w:p>
-      <w:pPr>
-        <w:rPr>
-          <w:b/>
-          <w:bCs/>
-          <w:u w:val="single"/>
-        </w:rPr>
-      </w:pPr>
-    </w:p>
-    <w:p>
-      <w:pPr>
-        <w:rPr>
-          <w:b/>
-          <w:bCs/>
-          <w:u w:val="single"/>
-        </w:rPr>
-      </w:pPr>
-      <w:r>
-        <w:rPr>
-          <w:b/>
-          <w:bCs/>
-          <w:u w:val="single"/>
-        </w:rPr>
-        <w:t>DEPARTMENT TABLE</w:t>
-      </w:r>
-    </w:p>
-    <w:p>
-      <w:pPr>
-        <w:rPr>
-          <w:b/>
-          <w:bCs/>
-          <w:u w:val="single"/>
-        </w:rPr>
-      </w:pPr>
-      <w:r>
-        <w:rPr>
-          <w:b/>
-          <w:bCs/>
-          <w:u w:val="single"/>
-        </w:rPr>
-        <w:drawing>
-          <wp:inline distT="0" distB="0" distL="0" distR="0" wp14:anchorId="74B47DB6" wp14:editId="4B479C10">
-            <wp:extent cx="5608806" cy="1463167"/>
-            <wp:effectExtent l="0" t="0" r="0" b="3810"/>
-            <wp:docPr id="5" name="Picture 5"/>
             <wp:cNvGraphicFramePr>
               <a:graphicFrameLocks xmlns:a="http://schemas.openxmlformats.org/drawingml/2006/main" noChangeAspect="1"/>
             </wp:cNvGraphicFramePr>
@@ -250,7 +58,7 @@
                   <pic:spPr>
                     <a:xfrm>
                       <a:off x="0" y="0"/>
-                      <a:ext cx="5608806" cy="1463167"/>
+                      <a:ext cx="5731510" cy="1372870"/>
                     </a:xfrm>
                     <a:prstGeom prst="rect">
                       <a:avLst/>
@@ -277,44 +85,29 @@
           <w:bCs/>
           <w:color w:val="FF0000"/>
         </w:rPr>
-        <w:t>Note HOD is the Foreign</w:t>
-      </w:r>
-      <w:r>
+        <w:t>Note Dean is the Foreign key  .</w:t>
+      </w:r>
+    </w:p>
+    <w:p>
+      <w:pPr>
         <w:rPr>
           <w:b/>
           <w:bCs/>
           <w:color w:val="FF0000"/>
         </w:rPr>
-        <w:t xml:space="preserve"> </w:t>
-      </w:r>
-      <w:r>
-        <w:rPr>
-          <w:b/>
-          <w:bCs/>
+      </w:pPr>
+      <w:r>
+        <w:rPr>
+          <w:b/>
+          <w:bCs/>
+          <w:noProof/>
           <w:color w:val="FF0000"/>
         </w:rPr>
-        <w:t>key of the lecturer table.</w:t>
-      </w:r>
-    </w:p>
-    <w:p>
-      <w:pPr>
-        <w:rPr>
-          <w:b/>
-          <w:bCs/>
-          <w:color w:val="FF0000"/>
-        </w:rPr>
-      </w:pPr>
-      <w:r>
-        <w:rPr>
-          <w:b/>
-          <w:bCs/>
-          <w:color w:val="FF0000"/>
-        </w:rPr>
         <w:drawing>
-          <wp:inline distT="0" distB="0" distL="0" distR="0" wp14:anchorId="5FB41F46" wp14:editId="533F77FB">
-            <wp:extent cx="5731510" cy="1026160"/>
-            <wp:effectExtent l="0" t="0" r="2540" b="2540"/>
-            <wp:docPr id="6" name="Picture 6"/>
+          <wp:inline distT="0" distB="0" distL="0" distR="0" wp14:anchorId="3A42F16E" wp14:editId="3534EC64">
+            <wp:extent cx="4153260" cy="853514"/>
+            <wp:effectExtent l="0" t="0" r="0" b="3810"/>
+            <wp:docPr id="1" name="Picture 1"/>
             <wp:cNvGraphicFramePr>
               <a:graphicFrameLocks xmlns:a="http://schemas.openxmlformats.org/drawingml/2006/main" noChangeAspect="1"/>
             </wp:cNvGraphicFramePr>
@@ -334,6 +127,170 @@
                   <pic:spPr>
                     <a:xfrm>
                       <a:off x="0" y="0"/>
+                      <a:ext cx="4153260" cy="853514"/>
+                    </a:xfrm>
+                    <a:prstGeom prst="rect">
+                      <a:avLst/>
+                    </a:prstGeom>
+                  </pic:spPr>
+                </pic:pic>
+              </a:graphicData>
+            </a:graphic>
+          </wp:inline>
+        </w:drawing>
+      </w:r>
+    </w:p>
+    <w:p>
+      <w:pPr>
+        <w:rPr>
+          <w:b/>
+          <w:bCs/>
+          <w:u w:val="single"/>
+        </w:rPr>
+      </w:pPr>
+    </w:p>
+    <w:p>
+      <w:pPr>
+        <w:rPr>
+          <w:b/>
+          <w:bCs/>
+          <w:u w:val="single"/>
+        </w:rPr>
+      </w:pPr>
+      <w:r>
+        <w:rPr>
+          <w:b/>
+          <w:bCs/>
+          <w:u w:val="single"/>
+        </w:rPr>
+        <w:t>DEPARTMENT TABLE</w:t>
+      </w:r>
+    </w:p>
+    <w:p>
+      <w:pPr>
+        <w:rPr>
+          <w:b/>
+          <w:bCs/>
+          <w:u w:val="single"/>
+        </w:rPr>
+      </w:pPr>
+      <w:r>
+        <w:rPr>
+          <w:b/>
+          <w:bCs/>
+          <w:noProof/>
+          <w:u w:val="single"/>
+        </w:rPr>
+        <w:drawing>
+          <wp:inline distT="0" distB="0" distL="0" distR="0" wp14:anchorId="74B47DB6" wp14:editId="4B479C10">
+            <wp:extent cx="5608806" cy="1463167"/>
+            <wp:effectExtent l="0" t="0" r="0" b="3810"/>
+            <wp:docPr id="5" name="Picture 5"/>
+            <wp:cNvGraphicFramePr>
+              <a:graphicFrameLocks xmlns:a="http://schemas.openxmlformats.org/drawingml/2006/main" noChangeAspect="1"/>
+            </wp:cNvGraphicFramePr>
+            <a:graphic xmlns:a="http://schemas.openxmlformats.org/drawingml/2006/main">
+              <a:graphicData uri="http://schemas.openxmlformats.org/drawingml/2006/picture">
+                <pic:pic xmlns:pic="http://schemas.openxmlformats.org/drawingml/2006/picture">
+                  <pic:nvPicPr>
+                    <pic:cNvPr id="1" name=""/>
+                    <pic:cNvPicPr/>
+                  </pic:nvPicPr>
+                  <pic:blipFill>
+                    <a:blip r:embed="rId8"/>
+                    <a:stretch>
+                      <a:fillRect/>
+                    </a:stretch>
+                  </pic:blipFill>
+                  <pic:spPr>
+                    <a:xfrm>
+                      <a:off x="0" y="0"/>
+                      <a:ext cx="5608806" cy="1463167"/>
+                    </a:xfrm>
+                    <a:prstGeom prst="rect">
+                      <a:avLst/>
+                    </a:prstGeom>
+                  </pic:spPr>
+                </pic:pic>
+              </a:graphicData>
+            </a:graphic>
+          </wp:inline>
+        </w:drawing>
+      </w:r>
+    </w:p>
+    <w:p>
+      <w:pPr>
+        <w:rPr>
+          <w:b/>
+          <w:bCs/>
+          <w:color w:val="FF0000"/>
+        </w:rPr>
+      </w:pPr>
+      <w:r>
+        <w:rPr>
+          <w:b/>
+          <w:bCs/>
+          <w:color w:val="FF0000"/>
+        </w:rPr>
+        <w:t>Note HOD is the Foreign</w:t>
+      </w:r>
+      <w:r>
+        <w:rPr>
+          <w:b/>
+          <w:bCs/>
+          <w:color w:val="FF0000"/>
+        </w:rPr>
+        <w:t xml:space="preserve"> </w:t>
+      </w:r>
+      <w:r>
+        <w:rPr>
+          <w:b/>
+          <w:bCs/>
+          <w:color w:val="FF0000"/>
+        </w:rPr>
+        <w:t>key of the lecturer table.</w:t>
+      </w:r>
+    </w:p>
+    <w:p>
+      <w:pPr>
+        <w:rPr>
+          <w:b/>
+          <w:bCs/>
+          <w:noProof/>
+          <w:color w:val="FF0000"/>
+        </w:rPr>
+      </w:pPr>
+      <w:r>
+        <w:rPr>
+          <w:b/>
+          <w:bCs/>
+          <w:noProof/>
+          <w:color w:val="FF0000"/>
+        </w:rPr>
+        <w:drawing>
+          <wp:inline distT="0" distB="0" distL="0" distR="0" wp14:anchorId="5FB41F46" wp14:editId="533F77FB">
+            <wp:extent cx="5731510" cy="1026160"/>
+            <wp:effectExtent l="0" t="0" r="2540" b="2540"/>
+            <wp:docPr id="6" name="Picture 6"/>
+            <wp:cNvGraphicFramePr>
+              <a:graphicFrameLocks xmlns:a="http://schemas.openxmlformats.org/drawingml/2006/main" noChangeAspect="1"/>
+            </wp:cNvGraphicFramePr>
+            <a:graphic xmlns:a="http://schemas.openxmlformats.org/drawingml/2006/main">
+              <a:graphicData uri="http://schemas.openxmlformats.org/drawingml/2006/picture">
+                <pic:pic xmlns:pic="http://schemas.openxmlformats.org/drawingml/2006/picture">
+                  <pic:nvPicPr>
+                    <pic:cNvPr id="1" name=""/>
+                    <pic:cNvPicPr/>
+                  </pic:nvPicPr>
+                  <pic:blipFill>
+                    <a:blip r:embed="rId9"/>
+                    <a:stretch>
+                      <a:fillRect/>
+                    </a:stretch>
+                  </pic:blipFill>
+                  <pic:spPr>
+                    <a:xfrm>
+                      <a:off x="0" y="0"/>
                       <a:ext cx="5731510" cy="1026160"/>
                     </a:xfrm>
                     <a:prstGeom prst="rect">
@@ -347,6 +304,500 @@
         </w:drawing>
       </w:r>
     </w:p>
+    <w:p/>
+    <w:p>
+      <w:pPr>
+        <w:tabs>
+          <w:tab w:val="left" w:pos="1860"/>
+        </w:tabs>
+        <w:rPr>
+          <w:b/>
+          <w:bCs/>
+          <w:noProof/>
+          <w:color w:val="000000" w:themeColor="text1"/>
+          <w:u w:val="single"/>
+        </w:rPr>
+      </w:pPr>
+      <w:r>
+        <w:rPr>
+          <w:b/>
+          <w:bCs/>
+          <w:noProof/>
+          <w:color w:val="000000" w:themeColor="text1"/>
+          <w:u w:val="single"/>
+        </w:rPr>
+        <w:t>ACADEMIC_STAFF TABLE</w:t>
+      </w:r>
+    </w:p>
+    <w:p>
+      <w:pPr>
+        <w:tabs>
+          <w:tab w:val="left" w:pos="1860"/>
+        </w:tabs>
+        <w:rPr>
+          <w:b/>
+          <w:bCs/>
+          <w:noProof/>
+          <w:color w:val="000000" w:themeColor="text1"/>
+          <w:u w:val="single"/>
+        </w:rPr>
+      </w:pPr>
+      <w:r>
+        <w:rPr>
+          <w:b/>
+          <w:bCs/>
+          <w:noProof/>
+          <w:color w:val="000000" w:themeColor="text1"/>
+          <w:u w:val="single"/>
+        </w:rPr>
+        <w:drawing>
+          <wp:inline distT="0" distB="0" distL="0" distR="0" wp14:anchorId="3970BB6F" wp14:editId="7D116C94">
+            <wp:extent cx="4138863" cy="1295859"/>
+            <wp:effectExtent l="0" t="0" r="0" b="0"/>
+            <wp:docPr id="7" name="Picture 7"/>
+            <wp:cNvGraphicFramePr>
+              <a:graphicFrameLocks xmlns:a="http://schemas.openxmlformats.org/drawingml/2006/main" noChangeAspect="1"/>
+            </wp:cNvGraphicFramePr>
+            <a:graphic xmlns:a="http://schemas.openxmlformats.org/drawingml/2006/main">
+              <a:graphicData uri="http://schemas.openxmlformats.org/drawingml/2006/picture">
+                <pic:pic xmlns:pic="http://schemas.openxmlformats.org/drawingml/2006/picture">
+                  <pic:nvPicPr>
+                    <pic:cNvPr id="1" name=""/>
+                    <pic:cNvPicPr/>
+                  </pic:nvPicPr>
+                  <pic:blipFill>
+                    <a:blip r:embed="rId10"/>
+                    <a:stretch>
+                      <a:fillRect/>
+                    </a:stretch>
+                  </pic:blipFill>
+                  <pic:spPr>
+                    <a:xfrm>
+                      <a:off x="0" y="0"/>
+                      <a:ext cx="4159695" cy="1302381"/>
+                    </a:xfrm>
+                    <a:prstGeom prst="rect">
+                      <a:avLst/>
+                    </a:prstGeom>
+                  </pic:spPr>
+                </pic:pic>
+              </a:graphicData>
+            </a:graphic>
+          </wp:inline>
+        </w:drawing>
+      </w:r>
+    </w:p>
+    <w:p>
+      <w:pPr>
+        <w:tabs>
+          <w:tab w:val="left" w:pos="1860"/>
+        </w:tabs>
+        <w:rPr>
+          <w:b/>
+          <w:bCs/>
+          <w:noProof/>
+          <w:color w:val="000000" w:themeColor="text1"/>
+          <w:u w:val="single"/>
+        </w:rPr>
+      </w:pPr>
+    </w:p>
+    <w:p>
+      <w:pPr>
+        <w:tabs>
+          <w:tab w:val="left" w:pos="1860"/>
+        </w:tabs>
+        <w:rPr>
+          <w:color w:val="000000" w:themeColor="text1"/>
+          <w:u w:val="single"/>
+        </w:rPr>
+      </w:pPr>
+      <w:r>
+        <w:rPr>
+          <w:color w:val="000000" w:themeColor="text1"/>
+          <w:u w:val="single"/>
+        </w:rPr>
+        <w:drawing>
+          <wp:inline distT="0" distB="0" distL="0" distR="0" wp14:anchorId="28E85040" wp14:editId="56549D82">
+            <wp:extent cx="5731510" cy="1539875"/>
+            <wp:effectExtent l="0" t="0" r="2540" b="3175"/>
+            <wp:docPr id="8" name="Picture 8"/>
+            <wp:cNvGraphicFramePr>
+              <a:graphicFrameLocks xmlns:a="http://schemas.openxmlformats.org/drawingml/2006/main" noChangeAspect="1"/>
+            </wp:cNvGraphicFramePr>
+            <a:graphic xmlns:a="http://schemas.openxmlformats.org/drawingml/2006/main">
+              <a:graphicData uri="http://schemas.openxmlformats.org/drawingml/2006/picture">
+                <pic:pic xmlns:pic="http://schemas.openxmlformats.org/drawingml/2006/picture">
+                  <pic:nvPicPr>
+                    <pic:cNvPr id="1" name=""/>
+                    <pic:cNvPicPr/>
+                  </pic:nvPicPr>
+                  <pic:blipFill>
+                    <a:blip r:embed="rId11"/>
+                    <a:stretch>
+                      <a:fillRect/>
+                    </a:stretch>
+                  </pic:blipFill>
+                  <pic:spPr>
+                    <a:xfrm>
+                      <a:off x="0" y="0"/>
+                      <a:ext cx="5731510" cy="1539875"/>
+                    </a:xfrm>
+                    <a:prstGeom prst="rect">
+                      <a:avLst/>
+                    </a:prstGeom>
+                  </pic:spPr>
+                </pic:pic>
+              </a:graphicData>
+            </a:graphic>
+          </wp:inline>
+        </w:drawing>
+      </w:r>
+    </w:p>
+    <w:p>
+      <w:pPr>
+        <w:tabs>
+          <w:tab w:val="left" w:pos="1860"/>
+        </w:tabs>
+        <w:rPr>
+          <w:color w:val="000000" w:themeColor="text1"/>
+          <w:u w:val="single"/>
+        </w:rPr>
+      </w:pPr>
+    </w:p>
+    <w:p>
+      <w:pPr>
+        <w:tabs>
+          <w:tab w:val="left" w:pos="1860"/>
+        </w:tabs>
+        <w:rPr>
+          <w:color w:val="000000" w:themeColor="text1"/>
+          <w:u w:val="single"/>
+        </w:rPr>
+      </w:pPr>
+    </w:p>
+    <w:p>
+      <w:pPr>
+        <w:tabs>
+          <w:tab w:val="left" w:pos="1860"/>
+        </w:tabs>
+        <w:rPr>
+          <w:b/>
+          <w:bCs/>
+          <w:color w:val="000000" w:themeColor="text1"/>
+          <w:u w:val="single"/>
+        </w:rPr>
+      </w:pPr>
+      <w:r>
+        <w:rPr>
+          <w:b/>
+          <w:bCs/>
+          <w:color w:val="000000" w:themeColor="text1"/>
+          <w:u w:val="single"/>
+        </w:rPr>
+        <w:t>LECTURER TABLE</w:t>
+      </w:r>
+    </w:p>
+    <w:p>
+      <w:pPr>
+        <w:tabs>
+          <w:tab w:val="left" w:pos="1860"/>
+        </w:tabs>
+        <w:rPr>
+          <w:b/>
+          <w:bCs/>
+          <w:color w:val="000000" w:themeColor="text1"/>
+          <w:u w:val="single"/>
+        </w:rPr>
+      </w:pPr>
+    </w:p>
+    <w:p>
+      <w:pPr>
+        <w:tabs>
+          <w:tab w:val="left" w:pos="1860"/>
+        </w:tabs>
+        <w:rPr>
+          <w:b/>
+          <w:bCs/>
+          <w:color w:val="000000" w:themeColor="text1"/>
+          <w:u w:val="single"/>
+        </w:rPr>
+      </w:pPr>
+      <w:r>
+        <w:rPr>
+          <w:b/>
+          <w:bCs/>
+          <w:color w:val="000000" w:themeColor="text1"/>
+          <w:u w:val="single"/>
+        </w:rPr>
+        <w:drawing>
+          <wp:inline distT="0" distB="0" distL="0" distR="0" wp14:anchorId="69DC8A6A" wp14:editId="4580AC6D">
+            <wp:extent cx="5731510" cy="827405"/>
+            <wp:effectExtent l="0" t="0" r="2540" b="0"/>
+            <wp:docPr id="9" name="Picture 9"/>
+            <wp:cNvGraphicFramePr>
+              <a:graphicFrameLocks xmlns:a="http://schemas.openxmlformats.org/drawingml/2006/main" noChangeAspect="1"/>
+            </wp:cNvGraphicFramePr>
+            <a:graphic xmlns:a="http://schemas.openxmlformats.org/drawingml/2006/main">
+              <a:graphicData uri="http://schemas.openxmlformats.org/drawingml/2006/picture">
+                <pic:pic xmlns:pic="http://schemas.openxmlformats.org/drawingml/2006/picture">
+                  <pic:nvPicPr>
+                    <pic:cNvPr id="1" name=""/>
+                    <pic:cNvPicPr/>
+                  </pic:nvPicPr>
+                  <pic:blipFill>
+                    <a:blip r:embed="rId12"/>
+                    <a:stretch>
+                      <a:fillRect/>
+                    </a:stretch>
+                  </pic:blipFill>
+                  <pic:spPr>
+                    <a:xfrm>
+                      <a:off x="0" y="0"/>
+                      <a:ext cx="5731510" cy="827405"/>
+                    </a:xfrm>
+                    <a:prstGeom prst="rect">
+                      <a:avLst/>
+                    </a:prstGeom>
+                  </pic:spPr>
+                </pic:pic>
+              </a:graphicData>
+            </a:graphic>
+          </wp:inline>
+        </w:drawing>
+      </w:r>
+    </w:p>
+    <w:p>
+      <w:pPr>
+        <w:tabs>
+          <w:tab w:val="left" w:pos="1860"/>
+        </w:tabs>
+        <w:rPr>
+          <w:b/>
+          <w:bCs/>
+          <w:color w:val="000000" w:themeColor="text1"/>
+          <w:u w:val="single"/>
+        </w:rPr>
+      </w:pPr>
+      <w:r>
+        <w:rPr>
+          <w:b/>
+          <w:bCs/>
+          <w:color w:val="000000" w:themeColor="text1"/>
+          <w:u w:val="single"/>
+        </w:rPr>
+        <w:drawing>
+          <wp:inline distT="0" distB="0" distL="0" distR="0" wp14:anchorId="261DA62B" wp14:editId="19F12C9D">
+            <wp:extent cx="2597150" cy="1689248"/>
+            <wp:effectExtent l="0" t="0" r="0" b="6350"/>
+            <wp:docPr id="10" name="Picture 10"/>
+            <wp:cNvGraphicFramePr>
+              <a:graphicFrameLocks xmlns:a="http://schemas.openxmlformats.org/drawingml/2006/main" noChangeAspect="1"/>
+            </wp:cNvGraphicFramePr>
+            <a:graphic xmlns:a="http://schemas.openxmlformats.org/drawingml/2006/main">
+              <a:graphicData uri="http://schemas.openxmlformats.org/drawingml/2006/picture">
+                <pic:pic xmlns:pic="http://schemas.openxmlformats.org/drawingml/2006/picture">
+                  <pic:nvPicPr>
+                    <pic:cNvPr id="1" name=""/>
+                    <pic:cNvPicPr/>
+                  </pic:nvPicPr>
+                  <pic:blipFill>
+                    <a:blip r:embed="rId13"/>
+                    <a:stretch>
+                      <a:fillRect/>
+                    </a:stretch>
+                  </pic:blipFill>
+                  <pic:spPr>
+                    <a:xfrm>
+                      <a:off x="0" y="0"/>
+                      <a:ext cx="2608554" cy="1696666"/>
+                    </a:xfrm>
+                    <a:prstGeom prst="rect">
+                      <a:avLst/>
+                    </a:prstGeom>
+                  </pic:spPr>
+                </pic:pic>
+              </a:graphicData>
+            </a:graphic>
+          </wp:inline>
+        </w:drawing>
+      </w:r>
+    </w:p>
+    <w:p>
+      <w:pPr>
+        <w:rPr>
+          <w:b/>
+          <w:bCs/>
+          <w:color w:val="000000" w:themeColor="text1"/>
+          <w:u w:val="single"/>
+        </w:rPr>
+      </w:pPr>
+    </w:p>
+    <w:p>
+      <w:pPr>
+        <w:rPr>
+          <w:b/>
+          <w:bCs/>
+          <w:color w:val="000000" w:themeColor="text1"/>
+          <w:u w:val="single"/>
+        </w:rPr>
+      </w:pPr>
+      <w:r>
+        <w:rPr>
+          <w:b/>
+          <w:bCs/>
+          <w:color w:val="000000" w:themeColor="text1"/>
+          <w:u w:val="single"/>
+        </w:rPr>
+        <w:t>DEAN TABLE</w:t>
+      </w:r>
+    </w:p>
+    <w:p>
+      <w:r>
+        <w:drawing>
+          <wp:inline distT="0" distB="0" distL="0" distR="0" wp14:anchorId="6FAE9D15" wp14:editId="4FB22356">
+            <wp:extent cx="5731510" cy="1206500"/>
+            <wp:effectExtent l="0" t="0" r="2540" b="0"/>
+            <wp:docPr id="11" name="Picture 11"/>
+            <wp:cNvGraphicFramePr>
+              <a:graphicFrameLocks xmlns:a="http://schemas.openxmlformats.org/drawingml/2006/main" noChangeAspect="1"/>
+            </wp:cNvGraphicFramePr>
+            <a:graphic xmlns:a="http://schemas.openxmlformats.org/drawingml/2006/main">
+              <a:graphicData uri="http://schemas.openxmlformats.org/drawingml/2006/picture">
+                <pic:pic xmlns:pic="http://schemas.openxmlformats.org/drawingml/2006/picture">
+                  <pic:nvPicPr>
+                    <pic:cNvPr id="1" name=""/>
+                    <pic:cNvPicPr/>
+                  </pic:nvPicPr>
+                  <pic:blipFill>
+                    <a:blip r:embed="rId14"/>
+                    <a:stretch>
+                      <a:fillRect/>
+                    </a:stretch>
+                  </pic:blipFill>
+                  <pic:spPr>
+                    <a:xfrm>
+                      <a:off x="0" y="0"/>
+                      <a:ext cx="5731510" cy="1206500"/>
+                    </a:xfrm>
+                    <a:prstGeom prst="rect">
+                      <a:avLst/>
+                    </a:prstGeom>
+                  </pic:spPr>
+                </pic:pic>
+              </a:graphicData>
+            </a:graphic>
+          </wp:inline>
+        </w:drawing>
+      </w:r>
+    </w:p>
+    <w:p>
+      <w:r>
+        <w:drawing>
+          <wp:inline distT="0" distB="0" distL="0" distR="0" wp14:anchorId="32A6CB42" wp14:editId="43D0618B">
+            <wp:extent cx="4153480" cy="933580"/>
+            <wp:effectExtent l="0" t="0" r="0" b="0"/>
+            <wp:docPr id="12" name="Picture 12"/>
+            <wp:cNvGraphicFramePr>
+              <a:graphicFrameLocks xmlns:a="http://schemas.openxmlformats.org/drawingml/2006/main" noChangeAspect="1"/>
+            </wp:cNvGraphicFramePr>
+            <a:graphic xmlns:a="http://schemas.openxmlformats.org/drawingml/2006/main">
+              <a:graphicData uri="http://schemas.openxmlformats.org/drawingml/2006/picture">
+                <pic:pic xmlns:pic="http://schemas.openxmlformats.org/drawingml/2006/picture">
+                  <pic:nvPicPr>
+                    <pic:cNvPr id="1" name=""/>
+                    <pic:cNvPicPr/>
+                  </pic:nvPicPr>
+                  <pic:blipFill>
+                    <a:blip r:embed="rId15"/>
+                    <a:stretch>
+                      <a:fillRect/>
+                    </a:stretch>
+                  </pic:blipFill>
+                  <pic:spPr>
+                    <a:xfrm>
+                      <a:off x="0" y="0"/>
+                      <a:ext cx="4153480" cy="933580"/>
+                    </a:xfrm>
+                    <a:prstGeom prst="rect">
+                      <a:avLst/>
+                    </a:prstGeom>
+                  </pic:spPr>
+                </pic:pic>
+              </a:graphicData>
+            </a:graphic>
+          </wp:inline>
+        </w:drawing>
+      </w:r>
+    </w:p>
+    <w:p>
+      <w:pPr>
+        <w:rPr>
+          <w:b/>
+          <w:bCs/>
+          <w:u w:val="single"/>
+        </w:rPr>
+      </w:pPr>
+      <w:r>
+        <w:rPr>
+          <w:b/>
+          <w:bCs/>
+          <w:u w:val="single"/>
+        </w:rPr>
+        <w:lastRenderedPageBreak/>
+        <w:t>DEMONSTRATOR TABLE</w:t>
+      </w:r>
+    </w:p>
+    <w:p>
+      <w:pPr>
+        <w:rPr>
+          <w:b/>
+          <w:bCs/>
+          <w:u w:val="single"/>
+        </w:rPr>
+      </w:pPr>
+      <w:r>
+        <w:rPr>
+          <w:b/>
+          <w:bCs/>
+          <w:u w:val="single"/>
+        </w:rPr>
+        <w:drawing>
+          <wp:inline distT="0" distB="0" distL="0" distR="0" wp14:anchorId="5BCED8CF" wp14:editId="5E0BE9CD">
+            <wp:extent cx="5731510" cy="988695"/>
+            <wp:effectExtent l="0" t="0" r="2540" b="1905"/>
+            <wp:docPr id="14" name="Picture 14"/>
+            <wp:cNvGraphicFramePr>
+              <a:graphicFrameLocks xmlns:a="http://schemas.openxmlformats.org/drawingml/2006/main" noChangeAspect="1"/>
+            </wp:cNvGraphicFramePr>
+            <a:graphic xmlns:a="http://schemas.openxmlformats.org/drawingml/2006/main">
+              <a:graphicData uri="http://schemas.openxmlformats.org/drawingml/2006/picture">
+                <pic:pic xmlns:pic="http://schemas.openxmlformats.org/drawingml/2006/picture">
+                  <pic:nvPicPr>
+                    <pic:cNvPr id="1" name=""/>
+                    <pic:cNvPicPr/>
+                  </pic:nvPicPr>
+                  <pic:blipFill>
+                    <a:blip r:embed="rId16"/>
+                    <a:stretch>
+                      <a:fillRect/>
+                    </a:stretch>
+                  </pic:blipFill>
+                  <pic:spPr>
+                    <a:xfrm>
+                      <a:off x="0" y="0"/>
+                      <a:ext cx="5731510" cy="988695"/>
+                    </a:xfrm>
+                    <a:prstGeom prst="rect">
+                      <a:avLst/>
+                    </a:prstGeom>
+                  </pic:spPr>
+                </pic:pic>
+              </a:graphicData>
+            </a:graphic>
+          </wp:inline>
+        </w:drawing>
+      </w:r>
+    </w:p>
     <w:sectPr>
       <w:pgSz w:w="11906" w:h="16838"/>
       <w:pgMar w:top="1440" w:right="1440" w:bottom="1440" w:left="1440" w:header="708" w:footer="708" w:gutter="0"/>
@@ -355,6 +806,56 @@
     </w:sectPr>
   </w:body>
 </w:document>
+</file>
+
+<file path=word/endnotes.xml><?xml version="1.0" encoding="utf-8"?>
+<w:endnotes xmlns:wpc="http://schemas.microsoft.com/office/word/2010/wordprocessingCanvas" xmlns:cx="http://schemas.microsoft.com/office/drawing/2014/chartex" xmlns:cx1="http://schemas.microsoft.com/office/drawing/2015/9/8/chartex" xmlns:cx2="http://schemas.microsoft.com/office/drawing/2015/10/21/chartex" xmlns:cx3="http://schemas.microsoft.com/office/drawing/2016/5/9/chartex" xmlns:cx4="http://schemas.microsoft.com/office/drawing/2016/5/10/chartex" xmlns:cx5="http://schemas.microsoft.com/office/drawing/2016/5/11/chartex" xmlns:cx6="http://schemas.microsoft.com/office/drawing/2016/5/12/chartex" xmlns:cx7="http://schemas.microsoft.com/office/drawing/2016/5/13/chartex" xmlns:cx8="http://schemas.microsoft.com/office/drawing/2016/5/14/chartex" xmlns:mc="http://schemas.openxmlformats.org/markup-compatibility/2006" xmlns:aink="http://schemas.microsoft.com/office/drawing/2016/ink" xmlns:am3d="http://schemas.microsoft.com/office/drawing/2017/model3d" xmlns:o="urn:schemas-microsoft-com:office:office" xmlns:r="http://schemas.openxmlformats.org/officeDocument/2006/relationships" xmlns:m="http://schemas.openxmlformats.org/officeDocument/2006/math" xmlns:v="urn:schemas-microsoft-com:vml" xmlns:wp14="http://schemas.microsoft.com/office/word/2010/wordprocessingDrawing" xmlns:wp="http://schemas.openxmlformats.org/drawingml/2006/wordprocessingDrawing" xmlns:w10="urn:schemas-microsoft-com:office:word" xmlns:w="http://schemas.openxmlformats.org/wordprocessingml/2006/main" xmlns:w14="http://schemas.microsoft.com/office/word/2010/wordml" xmlns:w15="http://schemas.microsoft.com/office/word/2012/wordml" xmlns:w16cex="http://schemas.microsoft.com/office/word/2018/wordml/cex" xmlns:w16cid="http://schemas.microsoft.com/office/word/2016/wordml/cid" xmlns:w16="http://schemas.microsoft.com/office/word/2018/wordml" xmlns:w16sdtdh="http://schemas.microsoft.com/office/word/2020/wordml/sdtdatahash" xmlns:w16se="http://schemas.microsoft.com/office/word/2015/wordml/symex" xmlns:wpg="http://schemas.microsoft.com/office/word/2010/wordprocessingGroup" xmlns:wpi="http://schemas.microsoft.com/office/word/2010/wordprocessingInk" xmlns:wne="http://schemas.microsoft.com/office/word/2006/wordml" xmlns:wps="http://schemas.microsoft.com/office/word/2010/wordprocessingShape" mc:Ignorable="w14 w15 w16se w16cid w16 w16cex w16sdtdh wp14">
+  <w:endnote w:type="separator" w:id="-1">
+    <w:p>
+      <w:pPr>
+        <w:spacing w:after="0" w:line="240" w:lineRule="auto"/>
+      </w:pPr>
+      <w:r>
+        <w:separator/>
+      </w:r>
+    </w:p>
+  </w:endnote>
+  <w:endnote w:type="continuationSeparator" w:id="0">
+    <w:p>
+      <w:pPr>
+        <w:spacing w:after="0" w:line="240" w:lineRule="auto"/>
+      </w:pPr>
+      <w:r>
+        <w:continuationSeparator/>
+      </w:r>
+    </w:p>
+  </w:endnote>
+</w:endnotes>
+</file>
+
+<file path=word/footnotes.xml><?xml version="1.0" encoding="utf-8"?>
+<w:footnotes xmlns:wpc="http://schemas.microsoft.com/office/word/2010/wordprocessingCanvas" xmlns:cx="http://schemas.microsoft.com/office/drawing/2014/chartex" xmlns:cx1="http://schemas.microsoft.com/office/drawing/2015/9/8/chartex" xmlns:cx2="http://schemas.microsoft.com/office/drawing/2015/10/21/chartex" xmlns:cx3="http://schemas.microsoft.com/office/drawing/2016/5/9/chartex" xmlns:cx4="http://schemas.microsoft.com/office/drawing/2016/5/10/chartex" xmlns:cx5="http://schemas.microsoft.com/office/drawing/2016/5/11/chartex" xmlns:cx6="http://schemas.microsoft.com/office/drawing/2016/5/12/chartex" xmlns:cx7="http://schemas.microsoft.com/office/drawing/2016/5/13/chartex" xmlns:cx8="http://schemas.microsoft.com/office/drawing/2016/5/14/chartex" xmlns:mc="http://schemas.openxmlformats.org/markup-compatibility/2006" xmlns:aink="http://schemas.microsoft.com/office/drawing/2016/ink" xmlns:am3d="http://schemas.microsoft.com/office/drawing/2017/model3d" xmlns:o="urn:schemas-microsoft-com:office:office" xmlns:r="http://schemas.openxmlformats.org/officeDocument/2006/relationships" xmlns:m="http://schemas.openxmlformats.org/officeDocument/2006/math" xmlns:v="urn:schemas-microsoft-com:vml" xmlns:wp14="http://schemas.microsoft.com/office/word/2010/wordprocessingDrawing" xmlns:wp="http://schemas.openxmlformats.org/drawingml/2006/wordprocessingDrawing" xmlns:w10="urn:schemas-microsoft-com:office:word" xmlns:w="http://schemas.openxmlformats.org/wordprocessingml/2006/main" xmlns:w14="http://schemas.microsoft.com/office/word/2010/wordml" xmlns:w15="http://schemas.microsoft.com/office/word/2012/wordml" xmlns:w16cex="http://schemas.microsoft.com/office/word/2018/wordml/cex" xmlns:w16cid="http://schemas.microsoft.com/office/word/2016/wordml/cid" xmlns:w16="http://schemas.microsoft.com/office/word/2018/wordml" xmlns:w16sdtdh="http://schemas.microsoft.com/office/word/2020/wordml/sdtdatahash" xmlns:w16se="http://schemas.microsoft.com/office/word/2015/wordml/symex" xmlns:wpg="http://schemas.microsoft.com/office/word/2010/wordprocessingGroup" xmlns:wpi="http://schemas.microsoft.com/office/word/2010/wordprocessingInk" xmlns:wne="http://schemas.microsoft.com/office/word/2006/wordml" xmlns:wps="http://schemas.microsoft.com/office/word/2010/wordprocessingShape" mc:Ignorable="w14 w15 w16se w16cid w16 w16cex w16sdtdh wp14">
+  <w:footnote w:type="separator" w:id="-1">
+    <w:p>
+      <w:pPr>
+        <w:spacing w:after="0" w:line="240" w:lineRule="auto"/>
+      </w:pPr>
+      <w:r>
+        <w:separator/>
+      </w:r>
+    </w:p>
+  </w:footnote>
+  <w:footnote w:type="continuationSeparator" w:id="0">
+    <w:p>
+      <w:pPr>
+        <w:spacing w:after="0" w:line="240" w:lineRule="auto"/>
+      </w:pPr>
+      <w:r>
+        <w:continuationSeparator/>
+      </w:r>
+    </w:p>
+  </w:footnote>
+</w:footnotes>
 </file>
 
 <file path=word/styles.xml><?xml version="1.0" encoding="utf-8"?>
@@ -783,6 +1284,50 @@
     <w:semiHidden/>
     <w:unhideWhenUsed/>
   </w:style>
+  <w:style w:type="paragraph" w:styleId="Header">
+    <w:name w:val="header"/>
+    <w:basedOn w:val="Normal"/>
+    <w:link w:val="HeaderChar"/>
+    <w:uiPriority w:val="99"/>
+    <w:unhideWhenUsed/>
+    <w:rsid w:val="00AB265B"/>
+    <w:pPr>
+      <w:tabs>
+        <w:tab w:val="center" w:pos="4513"/>
+        <w:tab w:val="right" w:pos="9026"/>
+      </w:tabs>
+      <w:spacing w:after="0" w:line="240" w:lineRule="auto"/>
+    </w:pPr>
+  </w:style>
+  <w:style w:type="character" w:customStyle="1" w:styleId="HeaderChar">
+    <w:name w:val="Header Char"/>
+    <w:basedOn w:val="DefaultParagraphFont"/>
+    <w:link w:val="Header"/>
+    <w:uiPriority w:val="99"/>
+    <w:rsid w:val="00AB265B"/>
+  </w:style>
+  <w:style w:type="paragraph" w:styleId="Footer">
+    <w:name w:val="footer"/>
+    <w:basedOn w:val="Normal"/>
+    <w:link w:val="FooterChar"/>
+    <w:uiPriority w:val="99"/>
+    <w:unhideWhenUsed/>
+    <w:rsid w:val="00AB265B"/>
+    <w:pPr>
+      <w:tabs>
+        <w:tab w:val="center" w:pos="4513"/>
+        <w:tab w:val="right" w:pos="9026"/>
+      </w:tabs>
+      <w:spacing w:after="0" w:line="240" w:lineRule="auto"/>
+    </w:pPr>
+  </w:style>
+  <w:style w:type="character" w:customStyle="1" w:styleId="FooterChar">
+    <w:name w:val="Footer Char"/>
+    <w:basedOn w:val="DefaultParagraphFont"/>
+    <w:link w:val="Footer"/>
+    <w:uiPriority w:val="99"/>
+    <w:rsid w:val="00AB265B"/>
+  </w:style>
 </w:styles>
 </file>
 

</xml_diff>